<commit_message>
updating bc weird computer
</commit_message>
<xml_diff>
--- a/site/documents/articleAnalysis.docx
+++ b/site/documents/articleAnalysis.docx
@@ -93,8 +93,6 @@
         </w:rPr>
         <w:t>Before you begin: some general advice</w:t>
       </w:r>
-      <w:bookmarkStart w:id="0" w:name="_GoBack"/>
-      <w:bookmarkEnd w:id="0"/>
     </w:p>
     <w:p>
       <w:r>
@@ -197,12 +195,6 @@
           <w:bCs/>
         </w:rPr>
         <w:instrText xml:space="preserve"> HYPERLINK "http://thomsonreuters.com/web-of-science/" \t "_blank" </w:instrText>
-      </w:r>
-      <w:r>
-        <w:rPr>
-          <w:b/>
-          <w:bCs/>
-        </w:rPr>
       </w:r>
       <w:r>
         <w:rPr>
@@ -601,7 +593,10 @@
     <w:p/>
     <w:p>
       <w:r>
-        <w:t xml:space="preserve">5. </w:t>
+        <w:t>6</w:t>
+      </w:r>
+      <w:r>
+        <w:t xml:space="preserve">. </w:t>
       </w:r>
       <w:r>
         <w:t>Discussion</w:t>
@@ -669,7 +664,18 @@
     </w:p>
     <w:p>
       <w:r>
-        <w:t xml:space="preserve">6. </w:t>
+        <w:t>7. Rhetoric: what are the authors trying to persuade the reader of? What strategies of persuasion are they using?</w:t>
+      </w:r>
+      <w:bookmarkStart w:id="0" w:name="_GoBack"/>
+      <w:bookmarkEnd w:id="0"/>
+    </w:p>
+    <w:p/>
+    <w:p>
+      <w:r>
+        <w:t>8</w:t>
+      </w:r>
+      <w:r>
+        <w:t xml:space="preserve">. </w:t>
       </w:r>
       <w:r>
         <w:t>Is this article generally supported in the field? Try googling it.</w:t>
@@ -1543,6 +1549,7 @@
   <w:style w:type="character" w:default="1" w:styleId="DefaultParagraphFont">
     <w:name w:val="Default Paragraph Font"/>
     <w:uiPriority w:val="1"/>
+    <w:semiHidden/>
     <w:unhideWhenUsed/>
   </w:style>
   <w:style w:type="table" w:default="1" w:styleId="TableNormal">
@@ -1838,6 +1845,7 @@
   <w:style w:type="character" w:default="1" w:styleId="DefaultParagraphFont">
     <w:name w:val="Default Paragraph Font"/>
     <w:uiPriority w:val="1"/>
+    <w:semiHidden/>
     <w:unhideWhenUsed/>
   </w:style>
   <w:style w:type="table" w:default="1" w:styleId="TableNormal">

</xml_diff>